<commit_message>
Change .docx and add 2 cpp files Add function overloading and operator overloading .cpp files
</commit_message>
<xml_diff>
--- a/c++_cheat_sheet.docx
+++ b/c++_cheat_sheet.docx
@@ -344,6 +344,228 @@
           <w:szCs w:val="28"/>
         </w:rPr>
         <w:t>it means “many forms”. This occurs when there is class hierarchies or inheritance. This means that what member function to execute depends on the type of object that invokes the function.</w:t>
+      </w:r>
+    </w:p>
+    <w:p>
+      <w:pPr>
+        <w:pStyle w:val="ListParagraph"/>
+        <w:numPr>
+          <w:ilvl w:val="0"/>
+          <w:numId w:val="2"/>
+        </w:numPr>
+        <w:rPr>
+          <w:rFonts w:ascii="Times New Roman" w:hAnsi="Times New Roman" w:cs="Times New Roman"/>
+          <w:sz w:val="28"/>
+          <w:szCs w:val="28"/>
+        </w:rPr>
+      </w:pPr>
+      <w:r>
+        <w:rPr>
+          <w:rFonts w:ascii="Times New Roman" w:hAnsi="Times New Roman" w:cs="Times New Roman"/>
+          <w:b/>
+          <w:sz w:val="28"/>
+          <w:szCs w:val="28"/>
+        </w:rPr>
+        <w:t xml:space="preserve">Operator </w:t>
+      </w:r>
+      <w:proofErr w:type="gramStart"/>
+      <w:r>
+        <w:rPr>
+          <w:rFonts w:ascii="Times New Roman" w:hAnsi="Times New Roman" w:cs="Times New Roman"/>
+          <w:b/>
+          <w:sz w:val="28"/>
+          <w:szCs w:val="28"/>
+        </w:rPr>
+        <w:t xml:space="preserve">overloading </w:t>
+      </w:r>
+      <w:r>
+        <w:rPr>
+          <w:rFonts w:ascii="Times New Roman" w:hAnsi="Times New Roman" w:cs="Times New Roman"/>
+          <w:sz w:val="28"/>
+          <w:szCs w:val="28"/>
+        </w:rPr>
+        <w:t xml:space="preserve"> is</w:t>
+      </w:r>
+      <w:proofErr w:type="gramEnd"/>
+      <w:r>
+        <w:rPr>
+          <w:rFonts w:ascii="Times New Roman" w:hAnsi="Times New Roman" w:cs="Times New Roman"/>
+          <w:sz w:val="28"/>
+          <w:szCs w:val="28"/>
+        </w:rPr>
+        <w:t xml:space="preserve"> where you overload </w:t>
+      </w:r>
+      <w:r>
+        <w:rPr>
+          <w:rFonts w:ascii="Times New Roman" w:hAnsi="Times New Roman" w:cs="Times New Roman"/>
+          <w:sz w:val="28"/>
+          <w:szCs w:val="28"/>
+        </w:rPr>
+        <w:t xml:space="preserve">with any </w:t>
+      </w:r>
+      <w:r>
+        <w:rPr>
+          <w:rFonts w:ascii="Times New Roman" w:hAnsi="Times New Roman" w:cs="Times New Roman"/>
+          <w:sz w:val="28"/>
+          <w:szCs w:val="28"/>
+        </w:rPr>
+        <w:t xml:space="preserve">of the built in </w:t>
+      </w:r>
+      <w:proofErr w:type="spellStart"/>
+      <w:r>
+        <w:rPr>
+          <w:rFonts w:ascii="Times New Roman" w:hAnsi="Times New Roman" w:cs="Times New Roman"/>
+          <w:sz w:val="28"/>
+          <w:szCs w:val="28"/>
+        </w:rPr>
+        <w:t>c++</w:t>
+      </w:r>
+      <w:proofErr w:type="spellEnd"/>
+      <w:r>
+        <w:rPr>
+          <w:rFonts w:ascii="Times New Roman" w:hAnsi="Times New Roman" w:cs="Times New Roman"/>
+          <w:sz w:val="28"/>
+          <w:szCs w:val="28"/>
+        </w:rPr>
+        <w:t xml:space="preserve"> operator. Func</w:t>
+      </w:r>
+      <w:r>
+        <w:rPr>
+          <w:rFonts w:ascii="Times New Roman" w:hAnsi="Times New Roman" w:cs="Times New Roman"/>
+          <w:sz w:val="28"/>
+          <w:szCs w:val="28"/>
+        </w:rPr>
+        <w:t xml:space="preserve">tion of operator overloading has keyword “operator” followed by the operator symbol. </w:t>
+      </w:r>
+      <w:proofErr w:type="gramStart"/>
+      <w:r>
+        <w:rPr>
+          <w:rFonts w:ascii="Times New Roman" w:hAnsi="Times New Roman" w:cs="Times New Roman"/>
+          <w:sz w:val="28"/>
+          <w:szCs w:val="28"/>
+        </w:rPr>
+        <w:t>These function</w:t>
+      </w:r>
+      <w:proofErr w:type="gramEnd"/>
+      <w:r>
+        <w:rPr>
+          <w:rFonts w:ascii="Times New Roman" w:hAnsi="Times New Roman" w:cs="Times New Roman"/>
+          <w:sz w:val="28"/>
+          <w:szCs w:val="28"/>
+        </w:rPr>
+        <w:t xml:space="preserve"> has a return type and a parameter lists.</w:t>
+      </w:r>
+    </w:p>
+    <w:p>
+      <w:pPr>
+        <w:pStyle w:val="ListParagraph"/>
+        <w:numPr>
+          <w:ilvl w:val="0"/>
+          <w:numId w:val="2"/>
+        </w:numPr>
+        <w:rPr>
+          <w:rFonts w:ascii="Times New Roman" w:hAnsi="Times New Roman" w:cs="Times New Roman"/>
+          <w:sz w:val="28"/>
+          <w:szCs w:val="28"/>
+        </w:rPr>
+      </w:pPr>
+      <w:r>
+        <w:rPr>
+          <w:rFonts w:ascii="Times New Roman" w:hAnsi="Times New Roman" w:cs="Times New Roman"/>
+          <w:b/>
+          <w:sz w:val="28"/>
+          <w:szCs w:val="28"/>
+        </w:rPr>
+        <w:t xml:space="preserve">Function </w:t>
+      </w:r>
+      <w:proofErr w:type="gramStart"/>
+      <w:r>
+        <w:rPr>
+          <w:rFonts w:ascii="Times New Roman" w:hAnsi="Times New Roman" w:cs="Times New Roman"/>
+          <w:b/>
+          <w:sz w:val="28"/>
+          <w:szCs w:val="28"/>
+        </w:rPr>
+        <w:t xml:space="preserve">Overloading </w:t>
+      </w:r>
+      <w:r>
+        <w:rPr>
+          <w:rFonts w:ascii="Times New Roman" w:hAnsi="Times New Roman" w:cs="Times New Roman"/>
+          <w:sz w:val="28"/>
+          <w:szCs w:val="28"/>
+        </w:rPr>
+        <w:t xml:space="preserve"> is</w:t>
+      </w:r>
+      <w:proofErr w:type="gramEnd"/>
+      <w:r>
+        <w:rPr>
+          <w:rFonts w:ascii="Times New Roman" w:hAnsi="Times New Roman" w:cs="Times New Roman"/>
+          <w:sz w:val="28"/>
+          <w:szCs w:val="28"/>
+        </w:rPr>
+        <w:t xml:space="preserve"> where you have the same func</w:t>
+      </w:r>
+      <w:r>
+        <w:rPr>
+          <w:rFonts w:ascii="Times New Roman" w:hAnsi="Times New Roman" w:cs="Times New Roman"/>
+          <w:sz w:val="28"/>
+          <w:szCs w:val="28"/>
+        </w:rPr>
+        <w:t>tion name (or</w:t>
+      </w:r>
+      <w:r>
+        <w:rPr>
+          <w:rFonts w:ascii="Times New Roman" w:hAnsi="Times New Roman" w:cs="Times New Roman"/>
+          <w:sz w:val="28"/>
+          <w:szCs w:val="28"/>
+        </w:rPr>
+        <w:t xml:space="preserve"> return type</w:t>
+      </w:r>
+      <w:r>
+        <w:rPr>
+          <w:rFonts w:ascii="Times New Roman" w:hAnsi="Times New Roman" w:cs="Times New Roman"/>
+          <w:sz w:val="28"/>
+          <w:szCs w:val="28"/>
+        </w:rPr>
+        <w:t>)</w:t>
+      </w:r>
+      <w:r>
+        <w:rPr>
+          <w:rFonts w:ascii="Times New Roman" w:hAnsi="Times New Roman" w:cs="Times New Roman"/>
+          <w:sz w:val="28"/>
+          <w:szCs w:val="28"/>
+        </w:rPr>
+        <w:t xml:space="preserve"> but different parameter lists or type.</w:t>
+      </w:r>
+    </w:p>
+    <w:p>
+      <w:pPr>
+        <w:pStyle w:val="ListParagraph"/>
+        <w:numPr>
+          <w:ilvl w:val="0"/>
+          <w:numId w:val="2"/>
+        </w:numPr>
+        <w:rPr>
+          <w:rFonts w:ascii="Times New Roman" w:hAnsi="Times New Roman" w:cs="Times New Roman"/>
+          <w:sz w:val="28"/>
+          <w:szCs w:val="28"/>
+        </w:rPr>
+      </w:pPr>
+      <w:r>
+        <w:rPr>
+          <w:rFonts w:ascii="Times New Roman" w:hAnsi="Times New Roman" w:cs="Times New Roman"/>
+          <w:sz w:val="28"/>
+          <w:szCs w:val="28"/>
+        </w:rPr>
+        <w:t>. is used to access the member of object instance and -&gt;</w:t>
+      </w:r>
+      <w:r>
+        <w:rPr>
+          <w:rFonts w:ascii="Times New Roman" w:hAnsi="Times New Roman" w:cs="Times New Roman"/>
+          <w:sz w:val="28"/>
+          <w:szCs w:val="28"/>
+        </w:rPr>
+        <w:t xml:space="preserve"> is used to access the member variable via pointers.</w:t>
       </w:r>
       <w:bookmarkStart w:id="0" w:name="_GoBack"/>
       <w:bookmarkEnd w:id="0"/>

</xml_diff>